<commit_message>
Updated code change document from Dropbox on 2017-12-15
</commit_message>
<xml_diff>
--- a/NextD_Dropbox_code/Codes/UpdatesDoneToTable1sql_since2017-12-08-AF.docx
+++ b/NextD_Dropbox_code/Codes/UpdatesDoneToTable1sql_since2017-12-08-AF.docx
@@ -50,10 +50,7 @@
         </w:numPr>
       </w:pPr>
       <w:r>
-        <w:t xml:space="preserve">Code for creation of </w:t>
-      </w:r>
-      <w:r>
-        <w:t>#</w:t>
+        <w:t>Code for creation of #</w:t>
       </w:r>
       <w:proofErr w:type="spellStart"/>
       <w:r>
@@ -62,14 +59,6 @@
       <w:proofErr w:type="spellEnd"/>
       <w:r>
         <w:t xml:space="preserve"> was updated.</w:t>
-      </w:r>
-    </w:p>
-    <w:p>
-      <w:r>
-        <w:t xml:space="preserve">In CAPRICORN </w:t>
-      </w:r>
-      <w:r>
-        <w:t>version of the file:</w:t>
       </w:r>
     </w:p>
     <w:p>
@@ -81,18 +70,28 @@
         </w:numPr>
       </w:pPr>
       <w:r>
-        <w:t>End extraction day kept in line with available data ‘2017-08-31’.</w:t>
-      </w:r>
+        <w:t xml:space="preserve">Code for creation of </w:t>
+      </w:r>
+      <w:r>
+        <w:t>#</w:t>
+      </w:r>
+      <w:proofErr w:type="spellStart"/>
+      <w:r>
+        <w:t>InclusionUnderRestrictionMeds_initial</w:t>
+      </w:r>
+      <w:proofErr w:type="spellEnd"/>
+      <w:r>
+        <w:t xml:space="preserve"> </w:t>
+      </w:r>
+      <w:r>
+        <w:t>was updated</w:t>
+      </w:r>
+      <w:bookmarkStart w:id="0" w:name="_GoBack"/>
+      <w:bookmarkEnd w:id="0"/>
     </w:p>
     <w:p>
       <w:r>
-        <w:t xml:space="preserve">In </w:t>
-      </w:r>
-      <w:r>
-        <w:t>GPC</w:t>
-      </w:r>
-      <w:r>
-        <w:t xml:space="preserve"> version of the file:</w:t>
+        <w:t>In CAPRICORN version of the file:</w:t>
       </w:r>
     </w:p>
     <w:p>
@@ -104,10 +103,25 @@
         </w:numPr>
       </w:pPr>
       <w:r>
+        <w:t>End extraction day kept in line with available data ‘2017-08-31’.</w:t>
+      </w:r>
+    </w:p>
+    <w:p>
+      <w:r>
+        <w:t>In GPC version of the file:</w:t>
+      </w:r>
+    </w:p>
+    <w:p>
+      <w:pPr>
+        <w:pStyle w:val="ListParagraph"/>
+        <w:numPr>
+          <w:ilvl w:val="0"/>
+          <w:numId w:val="1"/>
+        </w:numPr>
+      </w:pPr>
+      <w:r>
         <w:t>Starting extraction date was updated to ‘2010-01-01’.</w:t>
       </w:r>
-      <w:bookmarkStart w:id="0" w:name="_GoBack"/>
-      <w:bookmarkEnd w:id="0"/>
     </w:p>
     <w:sectPr>
       <w:pgSz w:w="12240" w:h="15840"/>

</xml_diff>